<commit_message>
[U] Flutter [A] basic form code 강의 듣기 Future까지 2h
</commit_message>
<xml_diff>
--- a/flutter.docx
+++ b/flutter.docx
@@ -2919,7 +2919,6 @@
           <w:p>
             <w:pPr>
               <w:rPr>
-                <w:rFonts w:hint="eastAsia"/>
                 <w:color w:val="FF0000"/>
               </w:rPr>
             </w:pPr>
@@ -2994,50 +2993,196 @@
     </w:tbl>
     <w:p/>
     <w:p>
+      <w:r>
+        <w:t xml:space="preserve">Final: </w:t>
+      </w:r>
+      <w:r>
+        <w:rPr>
+          <w:rFonts w:hint="eastAsia"/>
+        </w:rPr>
+        <w:t>오직 한 번만 설정할 수 있다.</w:t>
+      </w:r>
+      <w:r>
+        <w:t xml:space="preserve"> Run time constant.</w:t>
+      </w:r>
+      <w:r>
+        <w:t xml:space="preserve"> Rebuild.</w:t>
+      </w:r>
+    </w:p>
+    <w:p>
+      <w:r>
+        <w:t xml:space="preserve">Const: </w:t>
+      </w:r>
+      <w:r>
+        <w:rPr>
+          <w:rFonts w:hint="eastAsia"/>
+        </w:rPr>
+        <w:t>컴파일 시에 상수 취급.</w:t>
+      </w:r>
+      <w:r>
+        <w:t xml:space="preserve"> Compile time constant. </w:t>
+      </w:r>
+      <w:r>
+        <w:rPr>
+          <w:rFonts w:hint="eastAsia"/>
+        </w:rPr>
+        <w:t>선언과 동시에 초기화.</w:t>
+      </w:r>
+      <w:r>
+        <w:br/>
+      </w:r>
+      <w:r>
+        <w:rPr>
+          <w:rFonts w:hint="eastAsia"/>
+        </w:rPr>
+        <w:t>접근제어자</w:t>
+      </w:r>
+      <w:r>
+        <w:rPr>
+          <w:rFonts w:hint="eastAsia"/>
+        </w:rPr>
+        <w:t>:</w:t>
+      </w:r>
+      <w:r>
+        <w:t xml:space="preserve"> private _</w:t>
+      </w:r>
+      <w:r>
+        <w:t>.</w:t>
+      </w:r>
+    </w:p>
+    <w:p>
+      <w:r>
+        <w:t xml:space="preserve">Future: </w:t>
+      </w:r>
+      <w:r>
+        <w:rPr>
+          <w:rFonts w:hint="eastAsia"/>
+        </w:rPr>
+        <w:t>현재는 실제로 존재하지 않지만,</w:t>
+      </w:r>
+      <w:r>
+        <w:t xml:space="preserve"> </w:t>
+      </w:r>
+      <w:r>
+        <w:rPr>
+          <w:rFonts w:hint="eastAsia"/>
+        </w:rPr>
+        <w:t>시간이 지나 구체적인 결과물로 나타난다는 약속.</w:t>
+      </w:r>
+      <w:r>
+        <w:t xml:space="preserve"> </w:t>
+      </w:r>
+      <w:r>
+        <w:rPr>
+          <w:rFonts w:hint="eastAsia"/>
+        </w:rPr>
+        <w:t>클래스.</w:t>
+      </w:r>
+      <w:r>
+        <w:t xml:space="preserve"> A</w:t>
+      </w:r>
+      <w:r>
+        <w:t>sync</w:t>
+      </w:r>
+      <w:r>
+        <w:t>. A</w:t>
+      </w:r>
+      <w:r>
+        <w:t>wait</w:t>
+      </w:r>
+      <w:r>
+        <w:t>.</w:t>
+      </w:r>
+    </w:p>
+    <w:p>
+      <w:r>
+        <w:rPr>
+          <w:rFonts w:hint="eastAsia"/>
+        </w:rPr>
+        <w:t>F</w:t>
+      </w:r>
+      <w:r>
+        <w:t>utureBuilder: widget. Can return future.</w:t>
+      </w:r>
+    </w:p>
+    <w:p>
+      <w:r>
+        <w:t>For, for in, forEach.</w:t>
+      </w:r>
+    </w:p>
+    <w:p>
+      <w:r>
+        <w:rPr>
+          <w:rFonts w:hint="eastAsia"/>
+        </w:rPr>
+        <w:t>L</w:t>
+      </w:r>
+      <w:r>
+        <w:t>ist&lt;&gt;.generate(</w:t>
+      </w:r>
+      <w:r>
+        <w:t>length</w:t>
+      </w:r>
+      <w:r>
+        <w:t>,(</w:t>
+      </w:r>
+      <w:r>
+        <w:t>index</w:t>
+      </w:r>
+      <w:r>
+        <w:t>)=&gt;)</w:t>
+      </w:r>
+    </w:p>
+    <w:p>
+      <w:r>
+        <w:t>Shuffle()</w:t>
+      </w:r>
+      <w:r>
+        <w:t>, sublist()</w:t>
+      </w:r>
+    </w:p>
+    <w:p>
+      <w:r>
+        <w:t>Set&lt;&gt;</w:t>
+      </w:r>
+    </w:p>
+    <w:p>
+      <w:r>
+        <w:t>W</w:t>
+      </w:r>
+      <w:r>
+        <w:t>hile</w:t>
+      </w:r>
+    </w:p>
+    <w:p>
       <w:pPr>
         <w:rPr>
           <w:rFonts w:hint="eastAsia"/>
         </w:rPr>
       </w:pPr>
       <w:r>
-        <w:t xml:space="preserve">Final: </w:t>
-      </w:r>
-      <w:r>
-        <w:rPr>
-          <w:rFonts w:hint="eastAsia"/>
-        </w:rPr>
-        <w:t>오직 한 번만 설정할 수 있다.</w:t>
-      </w:r>
-      <w:r>
-        <w:t xml:space="preserve"> Run time constant.</w:t>
-      </w:r>
-      <w:r>
-        <w:t xml:space="preserve"> Rebuild.</w:t>
-      </w:r>
-    </w:p>
-    <w:p>
-      <w:pPr>
-        <w:rPr>
-          <w:rFonts w:hint="eastAsia"/>
-        </w:rPr>
-      </w:pPr>
-      <w:r>
-        <w:t xml:space="preserve">Const: </w:t>
-      </w:r>
-      <w:r>
-        <w:rPr>
-          <w:rFonts w:hint="eastAsia"/>
-        </w:rPr>
-        <w:t>컴파일 시에 상수 취급.</w:t>
-      </w:r>
-      <w:r>
-        <w:t xml:space="preserve"> Compile time constant. </w:t>
-      </w:r>
-      <w:r>
-        <w:rPr>
-          <w:rFonts w:hint="eastAsia"/>
-        </w:rPr>
-        <w:t>선언과 동시에 초기화.</w:t>
+        <w:rPr>
+          <w:rFonts w:hint="eastAsia"/>
+        </w:rPr>
+        <w:t>c</w:t>
+      </w:r>
+      <w:r>
+        <w:t>ascade</w:t>
+      </w:r>
+      <w:r>
+        <w:rPr>
+          <w:rFonts w:hint="eastAsia"/>
+        </w:rPr>
+        <w:t>표기법</w:t>
+      </w:r>
+      <w:r>
+        <w:rPr>
+          <w:rFonts w:hint="eastAsia"/>
+        </w:rPr>
+        <w:t xml:space="preserve">: </w:t>
+      </w:r>
+      <w:r>
+        <w:t>..</w:t>
       </w:r>
     </w:p>
     <w:sectPr>

</xml_diff>

<commit_message>
[A] weather app project [U] ~14
geolocator, http, json(dummy data)
1h40m
</commit_message>
<xml_diff>
--- a/flutter.docx
+++ b/flutter.docx
@@ -59,7 +59,15 @@
         <w:t>F</w:t>
       </w:r>
       <w:r>
-        <w:t>lutter: Framework. Dart. Cross platform. Hummingbird(web project).</w:t>
+        <w:t xml:space="preserve">lutter: Framework. Dart. Cross platform. </w:t>
+      </w:r>
+      <w:proofErr w:type="gramStart"/>
+      <w:r>
+        <w:t>Hummingbird(</w:t>
+      </w:r>
+      <w:proofErr w:type="gramEnd"/>
+      <w:r>
+        <w:t>web project).</w:t>
       </w:r>
     </w:p>
     <w:p>
@@ -99,7 +107,15 @@
         <w:t xml:space="preserve"> </w:t>
       </w:r>
       <w:r>
-        <w:t>(add flutter sdk)</w:t>
+        <w:t xml:space="preserve">(add flutter </w:t>
+      </w:r>
+      <w:proofErr w:type="spellStart"/>
+      <w:r>
+        <w:t>sdk</w:t>
+      </w:r>
+      <w:proofErr w:type="spellEnd"/>
+      <w:r>
+        <w:t>)</w:t>
       </w:r>
     </w:p>
     <w:p>
@@ -127,7 +143,15 @@
         <w:t>, create project with</w:t>
       </w:r>
       <w:r>
-        <w:t xml:space="preserve"> VSCode, Android Studio</w:t>
+        <w:t xml:space="preserve"> </w:t>
+      </w:r>
+      <w:proofErr w:type="spellStart"/>
+      <w:r>
+        <w:t>VSCode</w:t>
+      </w:r>
+      <w:proofErr w:type="spellEnd"/>
+      <w:r>
+        <w:t>, Android Studio</w:t>
       </w:r>
     </w:p>
     <w:p>
@@ -151,12 +175,21 @@
         </w:rPr>
         <w:t xml:space="preserve">1. </w:t>
       </w:r>
+      <w:proofErr w:type="spellStart"/>
       <w:r>
         <w:rPr>
           <w:rFonts w:ascii="inherit" w:hAnsi="inherit"/>
           <w:bdr w:val="none" w:sz="0" w:space="0" w:color="auto" w:frame="1"/>
         </w:rPr>
-        <w:t xml:space="preserve">cmdline-tools component </w:t>
+        <w:t>cmdline</w:t>
+      </w:r>
+      <w:proofErr w:type="spellEnd"/>
+      <w:r>
+        <w:rPr>
+          <w:rFonts w:ascii="inherit" w:hAnsi="inherit"/>
+          <w:bdr w:val="none" w:sz="0" w:space="0" w:color="auto" w:frame="1"/>
+        </w:rPr>
+        <w:t xml:space="preserve">-tools component </w:t>
       </w:r>
       <w:r>
         <w:rPr>
@@ -189,7 +222,23 @@
           <w:rFonts w:ascii="inherit" w:hAnsi="inherit"/>
           <w:bdr w:val="none" w:sz="0" w:space="0" w:color="auto" w:frame="1"/>
         </w:rPr>
-        <w:t xml:space="preserve">Run `path/to/sdkmanager --install </w:t>
+        <w:t>Run `path/to/</w:t>
+      </w:r>
+      <w:proofErr w:type="spellStart"/>
+      <w:r>
+        <w:rPr>
+          <w:rFonts w:ascii="inherit" w:hAnsi="inherit"/>
+          <w:bdr w:val="none" w:sz="0" w:space="0" w:color="auto" w:frame="1"/>
+        </w:rPr>
+        <w:t>sdkmanager</w:t>
+      </w:r>
+      <w:proofErr w:type="spellEnd"/>
+      <w:r>
+        <w:rPr>
+          <w:rFonts w:ascii="inherit" w:hAnsi="inherit"/>
+          <w:bdr w:val="none" w:sz="0" w:space="0" w:color="auto" w:frame="1"/>
+        </w:rPr>
+        <w:t xml:space="preserve"> --install </w:t>
       </w:r>
       <w:r>
         <w:rPr>
@@ -197,7 +246,35 @@
           <w:szCs w:val="20"/>
           <w:bdr w:val="none" w:sz="0" w:space="0" w:color="auto" w:frame="1"/>
         </w:rPr>
-        <w:t>"cmdline-tools;latest"</w:t>
+        <w:t>"</w:t>
+      </w:r>
+      <w:proofErr w:type="spellStart"/>
+      <w:r>
+        <w:rPr>
+          <w:rFonts w:ascii="inherit" w:hAnsi="inherit"/>
+          <w:szCs w:val="20"/>
+          <w:bdr w:val="none" w:sz="0" w:space="0" w:color="auto" w:frame="1"/>
+        </w:rPr>
+        <w:t>cmdline-</w:t>
+      </w:r>
+      <w:proofErr w:type="gramStart"/>
+      <w:r>
+        <w:rPr>
+          <w:rFonts w:ascii="inherit" w:hAnsi="inherit"/>
+          <w:szCs w:val="20"/>
+          <w:bdr w:val="none" w:sz="0" w:space="0" w:color="auto" w:frame="1"/>
+        </w:rPr>
+        <w:t>tools;latest</w:t>
+      </w:r>
+      <w:proofErr w:type="spellEnd"/>
+      <w:proofErr w:type="gramEnd"/>
+      <w:r>
+        <w:rPr>
+          <w:rFonts w:ascii="inherit" w:hAnsi="inherit"/>
+          <w:szCs w:val="20"/>
+          <w:bdr w:val="none" w:sz="0" w:space="0" w:color="auto" w:frame="1"/>
+        </w:rPr>
+        <w:t>"</w:t>
       </w:r>
       <w:r>
         <w:rPr>
@@ -305,8 +382,13 @@
         <w:t>3</w:t>
       </w:r>
       <w:r>
-        <w:t>. start emulator in VSCode</w:t>
-      </w:r>
+        <w:t xml:space="preserve">. start emulator in </w:t>
+      </w:r>
+      <w:proofErr w:type="spellStart"/>
+      <w:r>
+        <w:t>VSCode</w:t>
+      </w:r>
+      <w:proofErr w:type="spellEnd"/>
     </w:p>
     <w:p>
       <w:r>
@@ -323,6 +405,7 @@
       <w:r>
         <w:t>*</w:t>
       </w:r>
+      <w:proofErr w:type="gramStart"/>
       <w:r>
         <w:rPr>
           <w:rFonts w:hint="eastAsia"/>
@@ -332,21 +415,37 @@
       <w:r>
         <w:t>tatement</w:t>
       </w:r>
+      <w:proofErr w:type="gramEnd"/>
     </w:p>
     <w:p>
       <w:r>
         <w:t>*</w:t>
       </w:r>
-      <w:r>
-        <w:t>Riverpod, GetX</w:t>
-      </w:r>
+      <w:proofErr w:type="spellStart"/>
+      <w:r>
+        <w:t>Riverpod</w:t>
+      </w:r>
+      <w:proofErr w:type="spellEnd"/>
+      <w:r>
+        <w:t xml:space="preserve">, </w:t>
+      </w:r>
+      <w:proofErr w:type="spellStart"/>
+      <w:r>
+        <w:t>GetX</w:t>
+      </w:r>
+      <w:proofErr w:type="spellEnd"/>
     </w:p>
     <w:p>
       <w:r>
         <w:t>*</w:t>
       </w:r>
-      <w:r>
-        <w:t>Fuchsia(OS)</w:t>
+      <w:proofErr w:type="gramStart"/>
+      <w:r>
+        <w:t>Fuchsia(</w:t>
+      </w:r>
+      <w:proofErr w:type="gramEnd"/>
+      <w:r>
+        <w:t>OS)</w:t>
       </w:r>
     </w:p>
     <w:p>
@@ -509,8 +608,16 @@
         <w:rPr>
           <w:rFonts w:hint="eastAsia"/>
         </w:rPr>
-        <w:t>상태가 없는 정적인 위젯.스크린</w:t>
-      </w:r>
+        <w:t xml:space="preserve">상태가 없는 정적인 </w:t>
+      </w:r>
+      <w:proofErr w:type="gramStart"/>
+      <w:r>
+        <w:rPr>
+          <w:rFonts w:hint="eastAsia"/>
+        </w:rPr>
+        <w:t>위젯.스크린</w:t>
+      </w:r>
+      <w:proofErr w:type="gramEnd"/>
       <w:r>
         <w:rPr>
           <w:rFonts w:hint="eastAsia"/>
@@ -675,7 +782,23 @@
         <w:t>예)</w:t>
       </w:r>
       <w:r>
-        <w:t xml:space="preserve"> root -&gt; materialapp -&gt;myhomepage -&gt; scaffold(</w:t>
+        <w:t xml:space="preserve"> root -&gt; </w:t>
+      </w:r>
+      <w:proofErr w:type="spellStart"/>
+      <w:r>
+        <w:t>materialapp</w:t>
+      </w:r>
+      <w:proofErr w:type="spellEnd"/>
+      <w:r>
+        <w:t xml:space="preserve"> -&gt;</w:t>
+      </w:r>
+      <w:proofErr w:type="spellStart"/>
+      <w:r>
+        <w:t>myhomepage</w:t>
+      </w:r>
+      <w:proofErr w:type="spellEnd"/>
+      <w:r>
+        <w:t xml:space="preserve"> -&gt; scaffold(</w:t>
       </w:r>
       <w:r>
         <w:rPr>
@@ -684,12 +807,38 @@
         <w:t>앱 화면과 빈 페이지)</w:t>
       </w:r>
       <w:r>
-        <w:t xml:space="preserve"> -&gt; appbar, center -&gt; text, column -&gt; ,image,text</w:t>
-      </w:r>
-    </w:p>
-    <w:p>
-      <w:r>
-        <w:t xml:space="preserve">Pubspec.yaml: </w:t>
+        <w:t xml:space="preserve"> -&gt; </w:t>
+      </w:r>
+      <w:proofErr w:type="spellStart"/>
+      <w:r>
+        <w:t>appbar</w:t>
+      </w:r>
+      <w:proofErr w:type="spellEnd"/>
+      <w:r>
+        <w:t>, center -&gt; text, column -</w:t>
+      </w:r>
+      <w:proofErr w:type="gramStart"/>
+      <w:r>
+        <w:t>&gt; ,</w:t>
+      </w:r>
+      <w:proofErr w:type="spellStart"/>
+      <w:r>
+        <w:t>image</w:t>
+      </w:r>
+      <w:proofErr w:type="gramEnd"/>
+      <w:r>
+        <w:t>,text</w:t>
+      </w:r>
+      <w:proofErr w:type="spellEnd"/>
+    </w:p>
+    <w:p>
+      <w:proofErr w:type="spellStart"/>
+      <w:r>
+        <w:t>Pubspec.yaml</w:t>
+      </w:r>
+      <w:proofErr w:type="spellEnd"/>
+      <w:r>
+        <w:t xml:space="preserve">: </w:t>
       </w:r>
       <w:r>
         <w:rPr>
@@ -765,8 +914,13 @@
       </w:r>
     </w:p>
     <w:p>
-      <w:r>
-        <w:t xml:space="preserve">Main.dart: import flutter/material </w:t>
+      <w:proofErr w:type="spellStart"/>
+      <w:r>
+        <w:t>Main.dart</w:t>
+      </w:r>
+      <w:proofErr w:type="spellEnd"/>
+      <w:r>
+        <w:t xml:space="preserve">: import flutter/material </w:t>
       </w:r>
       <w:r>
         <w:rPr>
@@ -775,8 +929,19 @@
         <w:t>필수.</w:t>
       </w:r>
       <w:r>
-        <w:t xml:space="preserve"> Main =&gt; runApp(</w:t>
-      </w:r>
+        <w:t xml:space="preserve"> Main =&gt; </w:t>
+      </w:r>
+      <w:proofErr w:type="spellStart"/>
+      <w:proofErr w:type="gramStart"/>
+      <w:r>
+        <w:t>runApp</w:t>
+      </w:r>
+      <w:proofErr w:type="spellEnd"/>
+      <w:r>
+        <w:t>(</w:t>
+      </w:r>
+      <w:proofErr w:type="spellStart"/>
+      <w:proofErr w:type="gramEnd"/>
       <w:r>
         <w:t>My</w:t>
       </w:r>
@@ -786,6 +951,7 @@
       <w:r>
         <w:t>pp</w:t>
       </w:r>
+      <w:proofErr w:type="spellEnd"/>
       <w:r>
         <w:t>()</w:t>
       </w:r>
@@ -795,8 +961,13 @@
       <w:r>
         <w:t xml:space="preserve">. </w:t>
       </w:r>
-      <w:r>
-        <w:t xml:space="preserve">MyApp() </w:t>
+      <w:proofErr w:type="spellStart"/>
+      <w:r>
+        <w:t>MyApp</w:t>
+      </w:r>
+      <w:proofErr w:type="spellEnd"/>
+      <w:r>
+        <w:t xml:space="preserve">() </w:t>
       </w:r>
       <w:r>
         <w:rPr>
@@ -813,8 +984,13 @@
         </w:rPr>
         <w:t xml:space="preserve">내부에 </w:t>
       </w:r>
-      <w:r>
-        <w:t xml:space="preserve">MaterialApp() </w:t>
+      <w:proofErr w:type="spellStart"/>
+      <w:r>
+        <w:t>MaterialApp</w:t>
+      </w:r>
+      <w:proofErr w:type="spellEnd"/>
+      <w:r>
+        <w:t xml:space="preserve">() </w:t>
       </w:r>
       <w:r>
         <w:rPr>
@@ -841,7 +1017,15 @@
         <w:t>의 이름</w:t>
       </w:r>
       <w:r>
-        <w:t xml:space="preserve">, theme, home: MyHomePage </w:t>
+        <w:t xml:space="preserve">, theme, home: </w:t>
+      </w:r>
+      <w:proofErr w:type="spellStart"/>
+      <w:r>
+        <w:t>MyHomePage</w:t>
+      </w:r>
+      <w:proofErr w:type="spellEnd"/>
+      <w:r>
+        <w:t xml:space="preserve"> </w:t>
       </w:r>
       <w:r>
         <w:rPr>
@@ -861,6 +1045,7 @@
       <w:r>
         <w:t xml:space="preserve"> </w:t>
       </w:r>
+      <w:proofErr w:type="spellStart"/>
       <w:r>
         <w:rPr>
           <w:rFonts w:hint="eastAsia"/>
@@ -868,7 +1053,11 @@
         <w:t>M</w:t>
       </w:r>
       <w:r>
-        <w:t xml:space="preserve">yHomePage </w:t>
+        <w:t>yHomePage</w:t>
+      </w:r>
+      <w:proofErr w:type="spellEnd"/>
+      <w:r>
+        <w:t xml:space="preserve"> </w:t>
       </w:r>
       <w:r>
         <w:rPr>
@@ -902,9 +1091,11 @@
         </w:rPr>
         <w:t>*</w:t>
       </w:r>
+      <w:proofErr w:type="gramStart"/>
       <w:r>
         <w:t>material</w:t>
       </w:r>
+      <w:proofErr w:type="gramEnd"/>
     </w:p>
     <w:p>
       <w:r>
@@ -946,7 +1137,15 @@
         <w:t>견본</w:t>
       </w:r>
       <w:r>
-        <w:t xml:space="preserve">, primarySwatch: </w:t>
+        <w:t xml:space="preserve">, </w:t>
+      </w:r>
+      <w:proofErr w:type="spellStart"/>
+      <w:r>
+        <w:t>primarySwatch</w:t>
+      </w:r>
+      <w:proofErr w:type="spellEnd"/>
+      <w:r>
+        <w:t xml:space="preserve">: </w:t>
       </w:r>
       <w:r>
         <w:rPr>
@@ -1283,17 +1482,26 @@
           <w:color w:val="FF0000"/>
         </w:rPr>
       </w:pPr>
+      <w:proofErr w:type="spellStart"/>
       <w:r>
         <w:rPr>
           <w:rFonts w:hint="eastAsia"/>
           <w:color w:val="FF0000"/>
         </w:rPr>
-        <w:t xml:space="preserve">플러터 순한 맛 강좌 </w:t>
-      </w:r>
-      <w:r>
-        <w:rPr>
+        <w:t>플러터</w:t>
+      </w:r>
+      <w:proofErr w:type="spellEnd"/>
+      <w:r>
+        <w:rPr>
+          <w:rFonts w:hint="eastAsia"/>
           <w:color w:val="FF0000"/>
         </w:rPr>
+        <w:t xml:space="preserve"> 순한 맛 강좌 </w:t>
+      </w:r>
+      <w:r>
+        <w:rPr>
+          <w:color w:val="FF0000"/>
+        </w:rPr>
         <w:t xml:space="preserve">17 </w:t>
       </w:r>
       <w:r>
@@ -1317,6 +1525,7 @@
         </w:rPr>
         <w:t>★</w:t>
       </w:r>
+      <w:proofErr w:type="spellStart"/>
       <w:r>
         <w:rPr>
           <w:rFonts w:hint="eastAsia"/>
@@ -1324,7 +1533,11 @@
         <w:t>B</w:t>
       </w:r>
       <w:r>
-        <w:t>uildContext: widget tree</w:t>
+        <w:t>uildContext</w:t>
+      </w:r>
+      <w:proofErr w:type="spellEnd"/>
+      <w:r>
+        <w:t>: widget tree</w:t>
       </w:r>
       <w:r>
         <w:rPr>
@@ -1359,9 +1572,11 @@
         </w:rPr>
         <w:t xml:space="preserve">은 자신의 </w:t>
       </w:r>
+      <w:proofErr w:type="spellStart"/>
       <w:r>
         <w:t>BuildContext</w:t>
       </w:r>
+      <w:proofErr w:type="spellEnd"/>
       <w:r>
         <w:rPr>
           <w:rFonts w:hint="eastAsia"/>
@@ -1377,18 +1592,22 @@
         </w:rPr>
         <w:t xml:space="preserve">이 </w:t>
       </w:r>
+      <w:proofErr w:type="spellStart"/>
       <w:r>
         <w:t>BuildContext</w:t>
       </w:r>
+      <w:proofErr w:type="spellEnd"/>
       <w:r>
         <w:rPr>
           <w:rFonts w:hint="eastAsia"/>
         </w:rPr>
         <w:t xml:space="preserve">는 </w:t>
       </w:r>
+      <w:proofErr w:type="spellStart"/>
       <w:r>
         <w:t>statelesswidget</w:t>
       </w:r>
+      <w:proofErr w:type="spellEnd"/>
       <w:r>
         <w:rPr>
           <w:rFonts w:hint="eastAsia"/>
@@ -1402,12 +1621,31 @@
         <w:rPr>
           <w:rFonts w:hint="eastAsia"/>
         </w:rPr>
-        <w:t>메서드에 의해서 리턴된 위젯의 부모가 된다.</w:t>
-      </w:r>
-    </w:p>
-    <w:p>
-      <w:r>
-        <w:t>Something.of(context):</w:t>
+        <w:t xml:space="preserve">메서드에 의해서 </w:t>
+      </w:r>
+      <w:proofErr w:type="spellStart"/>
+      <w:r>
+        <w:rPr>
+          <w:rFonts w:hint="eastAsia"/>
+        </w:rPr>
+        <w:t>리턴된</w:t>
+      </w:r>
+      <w:proofErr w:type="spellEnd"/>
+      <w:r>
+        <w:rPr>
+          <w:rFonts w:hint="eastAsia"/>
+        </w:rPr>
+        <w:t xml:space="preserve"> 위젯의 부모가 된다.</w:t>
+      </w:r>
+    </w:p>
+    <w:p>
+      <w:proofErr w:type="spellStart"/>
+      <w:r>
+        <w:t>Something.of</w:t>
+      </w:r>
+      <w:proofErr w:type="spellEnd"/>
+      <w:r>
+        <w:t>(context):</w:t>
       </w:r>
       <w:r>
         <w:rPr>
@@ -1465,8 +1703,13 @@
         <w:t>1</w:t>
       </w:r>
       <w:r>
-        <w:t>. MissingPluginException</w:t>
-      </w:r>
+        <w:t xml:space="preserve">. </w:t>
+      </w:r>
+      <w:proofErr w:type="spellStart"/>
+      <w:r>
+        <w:t>MissingPluginException</w:t>
+      </w:r>
+      <w:proofErr w:type="spellEnd"/>
     </w:p>
     <w:p>
       <w:r>
@@ -1593,8 +1836,16 @@
         <w:rPr>
           <w:color w:val="FF0000"/>
         </w:rPr>
-        <w:t>. Inspector in VSCode</w:t>
-      </w:r>
+        <w:t xml:space="preserve">. Inspector in </w:t>
+      </w:r>
+      <w:proofErr w:type="spellStart"/>
+      <w:r>
+        <w:rPr>
+          <w:color w:val="FF0000"/>
+        </w:rPr>
+        <w:t>VSCode</w:t>
+      </w:r>
+      <w:proofErr w:type="spellEnd"/>
     </w:p>
     <w:p>
       <w:pPr>
@@ -1615,17 +1866,25 @@
         </w:rPr>
         <w:t xml:space="preserve">answer: ctrl + shift + </w:t>
       </w:r>
+      <w:proofErr w:type="gramStart"/>
       <w:r>
         <w:rPr>
           <w:color w:val="FF0000"/>
         </w:rPr>
-        <w:t xml:space="preserve">p &gt; Flutter: Inspector or Dart Inspector </w:t>
-      </w:r>
-      <w:r>
-        <w:rPr>
-          <w:rFonts w:hint="eastAsia"/>
+        <w:t>p &gt;</w:t>
+      </w:r>
+      <w:proofErr w:type="gramEnd"/>
+      <w:r>
+        <w:rPr>
           <w:color w:val="FF0000"/>
         </w:rPr>
+        <w:t xml:space="preserve"> Flutter: Inspector or Dart Inspector </w:t>
+      </w:r>
+      <w:r>
+        <w:rPr>
+          <w:rFonts w:hint="eastAsia"/>
+          <w:color w:val="FF0000"/>
+        </w:rPr>
         <w:t>입력 후 사용.</w:t>
       </w:r>
       <w:r>
@@ -1684,7 +1943,21 @@
         <w:rPr>
           <w:rFonts w:hint="eastAsia"/>
         </w:rPr>
-        <w:t xml:space="preserve">를 리턴할 때 사용하는 </w:t>
+        <w:t xml:space="preserve">를 </w:t>
+      </w:r>
+      <w:proofErr w:type="spellStart"/>
+      <w:r>
+        <w:rPr>
+          <w:rFonts w:hint="eastAsia"/>
+        </w:rPr>
+        <w:t>리턴할</w:t>
+      </w:r>
+      <w:proofErr w:type="spellEnd"/>
+      <w:r>
+        <w:rPr>
+          <w:rFonts w:hint="eastAsia"/>
+        </w:rPr>
+        <w:t xml:space="preserve"> 때 사용하는 </w:t>
       </w:r>
       <w:r>
         <w:t xml:space="preserve">widget </w:t>
@@ -1797,12 +2070,14 @@
       <w:r>
         <w:t xml:space="preserve">interpolation: </w:t>
       </w:r>
+      <w:proofErr w:type="spellStart"/>
       <w:r>
         <w:rPr>
           <w:rFonts w:hint="eastAsia"/>
         </w:rPr>
         <w:t>보간법</w:t>
       </w:r>
+      <w:proofErr w:type="spellEnd"/>
       <w:r>
         <w:t xml:space="preserve">. </w:t>
       </w:r>
@@ -1824,13 +2099,73 @@
     </w:p>
     <w:p>
       <w:r>
-        <w:t>Dart – List: var number = new List.empty(growable:true); or [];</w:t>
-      </w:r>
-    </w:p>
-    <w:p>
-      <w:r>
-        <w:t>RaisedButton =&gt; ElevatedButton, FlatButton =&gt; TextButton, OutlineButton =&gt; OutlinedButton</w:t>
-      </w:r>
+        <w:t xml:space="preserve">Dart – List: var number = new </w:t>
+      </w:r>
+      <w:proofErr w:type="spellStart"/>
+      <w:r>
+        <w:t>List.empty</w:t>
+      </w:r>
+      <w:proofErr w:type="spellEnd"/>
+      <w:r>
+        <w:t>(</w:t>
+      </w:r>
+      <w:proofErr w:type="spellStart"/>
+      <w:proofErr w:type="gramStart"/>
+      <w:r>
+        <w:t>growable:true</w:t>
+      </w:r>
+      <w:proofErr w:type="spellEnd"/>
+      <w:proofErr w:type="gramEnd"/>
+      <w:r>
+        <w:t>); or [];</w:t>
+      </w:r>
+    </w:p>
+    <w:p>
+      <w:proofErr w:type="spellStart"/>
+      <w:r>
+        <w:t>RaisedButton</w:t>
+      </w:r>
+      <w:proofErr w:type="spellEnd"/>
+      <w:r>
+        <w:t xml:space="preserve"> =&gt; </w:t>
+      </w:r>
+      <w:proofErr w:type="spellStart"/>
+      <w:r>
+        <w:t>ElevatedButton</w:t>
+      </w:r>
+      <w:proofErr w:type="spellEnd"/>
+      <w:r>
+        <w:t xml:space="preserve">, </w:t>
+      </w:r>
+      <w:proofErr w:type="spellStart"/>
+      <w:r>
+        <w:t>FlatButton</w:t>
+      </w:r>
+      <w:proofErr w:type="spellEnd"/>
+      <w:r>
+        <w:t xml:space="preserve"> =&gt; </w:t>
+      </w:r>
+      <w:proofErr w:type="spellStart"/>
+      <w:r>
+        <w:t>TextButton</w:t>
+      </w:r>
+      <w:proofErr w:type="spellEnd"/>
+      <w:r>
+        <w:t xml:space="preserve">, </w:t>
+      </w:r>
+      <w:proofErr w:type="spellStart"/>
+      <w:r>
+        <w:t>OutlineButton</w:t>
+      </w:r>
+      <w:proofErr w:type="spellEnd"/>
+      <w:r>
+        <w:t xml:space="preserve"> =&gt; </w:t>
+      </w:r>
+      <w:proofErr w:type="spellStart"/>
+      <w:r>
+        <w:t>OutlinedButton</w:t>
+      </w:r>
+      <w:proofErr w:type="spellEnd"/>
     </w:p>
     <w:p>
       <w:pPr>
@@ -1947,8 +2282,13 @@
         </w:rPr>
         <w:t>*</w:t>
       </w:r>
-      <w:r>
-        <w:t>tree: widget tree, element tree, render tree.</w:t>
+      <w:proofErr w:type="gramStart"/>
+      <w:r>
+        <w:t>tree</w:t>
+      </w:r>
+      <w:proofErr w:type="gramEnd"/>
+      <w:r>
+        <w:t>: widget tree, element tree, render tree.</w:t>
       </w:r>
     </w:p>
     <w:p>
@@ -1999,6 +2339,7 @@
       </w:r>
     </w:p>
     <w:p>
+      <w:proofErr w:type="spellStart"/>
       <w:r>
         <w:rPr>
           <w:rFonts w:hint="eastAsia"/>
@@ -2006,19 +2347,33 @@
         <w:t>s</w:t>
       </w:r>
       <w:r>
-        <w:t>etState()</w:t>
-      </w:r>
-      <w:r>
-        <w:rPr>
-          <w:rFonts w:hint="eastAsia"/>
-        </w:rPr>
-        <w:t>를 통해 상태 변화를 적용할 수 있다.</w:t>
-      </w:r>
-    </w:p>
-    <w:p>
+        <w:t>etState</w:t>
+      </w:r>
+      <w:proofErr w:type="spellEnd"/>
+      <w:r>
+        <w:t>()</w:t>
+      </w:r>
+      <w:proofErr w:type="spellStart"/>
+      <w:r>
+        <w:rPr>
+          <w:rFonts w:hint="eastAsia"/>
+        </w:rPr>
+        <w:t>를</w:t>
+      </w:r>
+      <w:proofErr w:type="spellEnd"/>
+      <w:r>
+        <w:rPr>
+          <w:rFonts w:hint="eastAsia"/>
+        </w:rPr>
+        <w:t xml:space="preserve"> 통해 상태 변화를 적용할 수 있다.</w:t>
+      </w:r>
+    </w:p>
+    <w:p>
+      <w:proofErr w:type="spellStart"/>
       <w:r>
         <w:t>FloatingActionBar</w:t>
       </w:r>
+      <w:proofErr w:type="spellEnd"/>
       <w:r>
         <w:rPr>
           <w:rFonts w:hint="eastAsia"/>
@@ -2064,7 +2419,15 @@
     </w:p>
     <w:p>
       <w:r>
-        <w:t xml:space="preserve">Focus: FocusNode: </w:t>
+        <w:t xml:space="preserve">Focus: </w:t>
+      </w:r>
+      <w:proofErr w:type="spellStart"/>
+      <w:r>
+        <w:t>FocusNode</w:t>
+      </w:r>
+      <w:proofErr w:type="spellEnd"/>
+      <w:r>
+        <w:t xml:space="preserve">: </w:t>
       </w:r>
       <w:r>
         <w:rPr>
@@ -2073,7 +2436,15 @@
         <w:t>포커스를 받는 특정 위젯을 식별,</w:t>
       </w:r>
       <w:r>
-        <w:t xml:space="preserve"> FocusScope: </w:t>
+        <w:t xml:space="preserve"> </w:t>
+      </w:r>
+      <w:proofErr w:type="spellStart"/>
+      <w:r>
+        <w:t>FocusScope</w:t>
+      </w:r>
+      <w:proofErr w:type="spellEnd"/>
+      <w:r>
+        <w:t xml:space="preserve">: </w:t>
       </w:r>
       <w:r>
         <w:rPr>
@@ -2289,6 +2660,7 @@
               </w:rPr>
               <w:t xml:space="preserve">Add </w:t>
             </w:r>
+            <w:proofErr w:type="spellStart"/>
             <w:r>
               <w:rPr>
                 <w:rFonts w:hint="eastAsia"/>
@@ -2300,7 +2672,28 @@
               <w:rPr>
                 <w:color w:val="FF0000"/>
               </w:rPr>
-              <w:t>esizeToAvoidBottomInset: false in Scaffold()</w:t>
+              <w:t>esizeToAvoidBottomInset</w:t>
+            </w:r>
+            <w:proofErr w:type="spellEnd"/>
+            <w:r>
+              <w:rPr>
+                <w:color w:val="FF0000"/>
+              </w:rPr>
+              <w:t xml:space="preserve">: false in </w:t>
+            </w:r>
+            <w:proofErr w:type="gramStart"/>
+            <w:r>
+              <w:rPr>
+                <w:color w:val="FF0000"/>
+              </w:rPr>
+              <w:t>Scaffold(</w:t>
+            </w:r>
+            <w:proofErr w:type="gramEnd"/>
+            <w:r>
+              <w:rPr>
+                <w:color w:val="FF0000"/>
+              </w:rPr>
+              <w:t>)</w:t>
             </w:r>
           </w:p>
           <w:p>
@@ -2338,7 +2731,29 @@
               <w:rPr>
                 <w:color w:val="FF0000"/>
               </w:rPr>
-              <w:t>with SingleChildScrollView()</w:t>
+              <w:t xml:space="preserve">with </w:t>
+            </w:r>
+            <w:proofErr w:type="spellStart"/>
+            <w:proofErr w:type="gramStart"/>
+            <w:r>
+              <w:rPr>
+                <w:color w:val="FF0000"/>
+              </w:rPr>
+              <w:t>SingleChildScrollView</w:t>
+            </w:r>
+            <w:proofErr w:type="spellEnd"/>
+            <w:r>
+              <w:rPr>
+                <w:color w:val="FF0000"/>
+              </w:rPr>
+              <w:t>(</w:t>
+            </w:r>
+            <w:proofErr w:type="gramEnd"/>
+            <w:r>
+              <w:rPr>
+                <w:color w:val="FF0000"/>
+              </w:rPr>
+              <w:t>)</w:t>
             </w:r>
           </w:p>
           <w:p>
@@ -2364,8 +2779,18 @@
               <w:rPr>
                 <w:color w:val="FF0000"/>
               </w:rPr>
-              <w:t>How can I get text in TextField</w:t>
-            </w:r>
+              <w:t xml:space="preserve">How can I get text in </w:t>
+            </w:r>
+            <w:proofErr w:type="spellStart"/>
+            <w:proofErr w:type="gramStart"/>
+            <w:r>
+              <w:rPr>
+                <w:color w:val="FF0000"/>
+              </w:rPr>
+              <w:t>TextField</w:t>
+            </w:r>
+            <w:proofErr w:type="spellEnd"/>
+            <w:proofErr w:type="gramEnd"/>
           </w:p>
           <w:p>
             <w:pPr>
@@ -2392,6 +2817,8 @@
               </w:rPr>
               <w:t xml:space="preserve">Using </w:t>
             </w:r>
+            <w:proofErr w:type="spellStart"/>
+            <w:proofErr w:type="gramStart"/>
             <w:r>
               <w:rPr>
                 <w:rFonts w:hint="eastAsia"/>
@@ -2403,7 +2830,21 @@
               <w:rPr>
                 <w:color w:val="FF0000"/>
               </w:rPr>
-              <w:t>extEditingController()</w:t>
+              <w:t>extEditingController</w:t>
+            </w:r>
+            <w:proofErr w:type="spellEnd"/>
+            <w:r>
+              <w:rPr>
+                <w:color w:val="FF0000"/>
+              </w:rPr>
+              <w:t>(</w:t>
+            </w:r>
+            <w:proofErr w:type="gramEnd"/>
+            <w:r>
+              <w:rPr>
+                <w:color w:val="FF0000"/>
+              </w:rPr>
+              <w:t>)</w:t>
             </w:r>
           </w:p>
           <w:p>
@@ -2682,12 +3123,14 @@
               </w:rPr>
               <w:t xml:space="preserve">Remaining </w:t>
             </w:r>
+            <w:proofErr w:type="spellStart"/>
             <w:r>
               <w:rPr>
                 <w:color w:val="FF0000"/>
               </w:rPr>
               <w:t>Snackbar</w:t>
             </w:r>
+            <w:proofErr w:type="spellEnd"/>
           </w:p>
           <w:p>
             <w:pPr>
@@ -2712,8 +3155,16 @@
               <w:rPr>
                 <w:color w:val="FF0000"/>
               </w:rPr>
-              <w:t>Wrap Scaffold with ScaffoldMessenger</w:t>
-            </w:r>
+              <w:t xml:space="preserve">Wrap Scaffold with </w:t>
+            </w:r>
+            <w:proofErr w:type="spellStart"/>
+            <w:r>
+              <w:rPr>
+                <w:color w:val="FF0000"/>
+              </w:rPr>
+              <w:t>ScaffoldMessenger</w:t>
+            </w:r>
+            <w:proofErr w:type="spellEnd"/>
           </w:p>
           <w:p>
             <w:r>
@@ -2838,8 +3289,13 @@
               </w:rPr>
               <w:t xml:space="preserve">랜덤으로 이미지를 불러오는 함수 </w:t>
             </w:r>
-            <w:r>
-              <w:t>getRandomDice()</w:t>
+            <w:proofErr w:type="spellStart"/>
+            <w:r>
+              <w:t>getRandomDice</w:t>
+            </w:r>
+            <w:proofErr w:type="spellEnd"/>
+            <w:r>
+              <w:t>()</w:t>
             </w:r>
           </w:p>
           <w:p>
@@ -2889,11 +3345,19 @@
                 <w:color w:val="FF0000"/>
               </w:rPr>
             </w:pPr>
-            <w:r>
-              <w:rPr>
-                <w:color w:val="FF0000"/>
-              </w:rPr>
-              <w:t xml:space="preserve">Stf widget lifecycle </w:t>
+            <w:proofErr w:type="spellStart"/>
+            <w:r>
+              <w:rPr>
+                <w:color w:val="FF0000"/>
+              </w:rPr>
+              <w:t>Stf</w:t>
+            </w:r>
+            <w:proofErr w:type="spellEnd"/>
+            <w:r>
+              <w:rPr>
+                <w:color w:val="FF0000"/>
+              </w:rPr>
+              <w:t xml:space="preserve"> widget lifecycle </w:t>
             </w:r>
             <w:r>
               <w:rPr>
@@ -2902,18 +3366,35 @@
               </w:rPr>
               <w:t xml:space="preserve">중에 </w:t>
             </w:r>
-            <w:r>
-              <w:rPr>
-                <w:color w:val="FF0000"/>
-              </w:rPr>
-              <w:t>setState()</w:t>
-            </w:r>
+            <w:proofErr w:type="spellStart"/>
+            <w:r>
+              <w:rPr>
+                <w:color w:val="FF0000"/>
+              </w:rPr>
+              <w:t>setState</w:t>
+            </w:r>
+            <w:proofErr w:type="spellEnd"/>
+            <w:r>
+              <w:rPr>
+                <w:color w:val="FF0000"/>
+              </w:rPr>
+              <w:t>()</w:t>
+            </w:r>
+            <w:proofErr w:type="spellStart"/>
             <w:r>
               <w:rPr>
                 <w:rFonts w:hint="eastAsia"/>
                 <w:color w:val="FF0000"/>
               </w:rPr>
-              <w:t>를 이용한다.</w:t>
+              <w:t>를</w:t>
+            </w:r>
+            <w:proofErr w:type="spellEnd"/>
+            <w:r>
+              <w:rPr>
+                <w:rFonts w:hint="eastAsia"/>
+                <w:color w:val="FF0000"/>
+              </w:rPr>
+              <w:t xml:space="preserve"> 이용한다.</w:t>
             </w:r>
           </w:p>
           <w:p>
@@ -3095,6 +3576,7 @@
       </w:r>
     </w:p>
     <w:p>
+      <w:proofErr w:type="spellStart"/>
       <w:r>
         <w:rPr>
           <w:rFonts w:hint="eastAsia"/>
@@ -3102,12 +3584,24 @@
         <w:t>F</w:t>
       </w:r>
       <w:r>
-        <w:t>utureBuilder: widget. Can return future.</w:t>
-      </w:r>
-    </w:p>
-    <w:p>
-      <w:r>
-        <w:t>For, for in, forEach.</w:t>
+        <w:t>utureBuilder</w:t>
+      </w:r>
+      <w:proofErr w:type="spellEnd"/>
+      <w:r>
+        <w:t>: widget. Can return future.</w:t>
+      </w:r>
+    </w:p>
+    <w:p>
+      <w:r>
+        <w:t xml:space="preserve">For, for in, </w:t>
+      </w:r>
+      <w:proofErr w:type="spellStart"/>
+      <w:r>
+        <w:t>forEach</w:t>
+      </w:r>
+      <w:proofErr w:type="spellEnd"/>
+      <w:r>
+        <w:t>.</w:t>
       </w:r>
     </w:p>
     <w:p>
@@ -3120,12 +3614,14 @@
       <w:r>
         <w:t>ist&lt;&gt;.generate(</w:t>
       </w:r>
+      <w:proofErr w:type="gramStart"/>
       <w:r>
         <w:t>length</w:t>
       </w:r>
       <w:r>
         <w:t>,(</w:t>
       </w:r>
+      <w:proofErr w:type="gramEnd"/>
       <w:r>
         <w:t>index</w:t>
       </w:r>
@@ -3134,11 +3630,24 @@
       </w:r>
     </w:p>
     <w:p>
-      <w:r>
-        <w:t>Shuffle()</w:t>
-      </w:r>
-      <w:r>
-        <w:t>, sublist()</w:t>
+      <w:proofErr w:type="gramStart"/>
+      <w:r>
+        <w:t>Shuffle(</w:t>
+      </w:r>
+      <w:proofErr w:type="gramEnd"/>
+      <w:r>
+        <w:t>)</w:t>
+      </w:r>
+      <w:r>
+        <w:t xml:space="preserve">, </w:t>
+      </w:r>
+      <w:proofErr w:type="spellStart"/>
+      <w:r>
+        <w:t>sublist</w:t>
+      </w:r>
+      <w:proofErr w:type="spellEnd"/>
+      <w:r>
+        <w:t>()</w:t>
       </w:r>
     </w:p>
     <w:p>
@@ -3155,34 +3664,288 @@
       </w:r>
     </w:p>
     <w:p>
+      <w:r>
+        <w:rPr>
+          <w:rFonts w:hint="eastAsia"/>
+        </w:rPr>
+        <w:t>c</w:t>
+      </w:r>
+      <w:r>
+        <w:t>ascade</w:t>
+      </w:r>
+      <w:proofErr w:type="gramStart"/>
+      <w:r>
+        <w:rPr>
+          <w:rFonts w:hint="eastAsia"/>
+        </w:rPr>
+        <w:t>표기법</w:t>
+      </w:r>
+      <w:r>
+        <w:rPr>
+          <w:rFonts w:hint="eastAsia"/>
+        </w:rPr>
+        <w:t xml:space="preserve">: </w:t>
+      </w:r>
+      <w:r>
+        <w:t>..</w:t>
+      </w:r>
+      <w:proofErr w:type="gramEnd"/>
+    </w:p>
+    <w:p>
+      <w:r>
+        <w:t>null safety: null(</w:t>
+      </w:r>
+      <w:r>
+        <w:rPr>
+          <w:rFonts w:hint="eastAsia"/>
+        </w:rPr>
+        <w:t>아직 값이 정해지지 않은 것</w:t>
+      </w:r>
+      <w:r>
+        <w:t xml:space="preserve">). </w:t>
+      </w:r>
+      <w:r>
+        <w:t>Null check</w:t>
+      </w:r>
+      <w:r>
+        <w:rPr>
+          <w:rFonts w:hint="eastAsia"/>
+        </w:rPr>
+        <w:t xml:space="preserve">를 </w:t>
+      </w:r>
+      <w:r>
+        <w:rPr>
+          <w:rFonts w:hint="eastAsia"/>
+        </w:rPr>
+        <w:t>할 필요가 없다</w:t>
+      </w:r>
+      <w:r>
+        <w:rPr>
+          <w:rFonts w:hint="eastAsia"/>
+        </w:rPr>
+        <w:t>.</w:t>
+      </w:r>
+      <w:r>
+        <w:t xml:space="preserve"> </w:t>
+      </w:r>
+      <w:r>
+        <w:rPr>
+          <w:rFonts w:hint="eastAsia"/>
+        </w:rPr>
+        <w:t>전제</w:t>
+      </w:r>
+      <w:r>
+        <w:t>1.</w:t>
+      </w:r>
+      <w:r>
+        <w:rPr>
+          <w:rFonts w:hint="eastAsia"/>
+        </w:rPr>
+        <w:t xml:space="preserve">모든 변수는 </w:t>
+      </w:r>
+      <w:r>
+        <w:t>null</w:t>
+      </w:r>
+      <w:r>
+        <w:rPr>
+          <w:rFonts w:hint="eastAsia"/>
+        </w:rPr>
+        <w:t>이 될 수 없다.</w:t>
+      </w:r>
+      <w:r>
+        <w:t xml:space="preserve"> </w:t>
+      </w:r>
+      <w:r>
+        <w:rPr>
+          <w:rFonts w:hint="eastAsia"/>
+        </w:rPr>
+        <w:t>전제2</w:t>
+      </w:r>
+      <w:r>
+        <w:t xml:space="preserve">.Class </w:t>
+      </w:r>
+      <w:r>
+        <w:rPr>
+          <w:rFonts w:hint="eastAsia"/>
+        </w:rPr>
+        <w:t>내의 변수는 생성과 동시에 초기화를 시켜야 한다.</w:t>
+      </w:r>
+      <w:r>
+        <w:t xml:space="preserve"> Type? == </w:t>
+      </w:r>
+      <w:r>
+        <w:rPr>
+          <w:rFonts w:hint="eastAsia"/>
+        </w:rPr>
+        <w:t>n</w:t>
+      </w:r>
+      <w:r>
+        <w:t xml:space="preserve">ullable type. </w:t>
+      </w:r>
+      <w:r>
+        <w:t>Nullable</w:t>
+      </w:r>
+      <w:r>
+        <w:rPr>
+          <w:rFonts w:hint="eastAsia"/>
+        </w:rPr>
+        <w:t xml:space="preserve">은 </w:t>
+      </w:r>
+      <w:r>
+        <w:t>non nullable</w:t>
+      </w:r>
+      <w:r>
+        <w:rPr>
+          <w:rFonts w:hint="eastAsia"/>
+        </w:rPr>
+        <w:t>에 저장될 수 없다.</w:t>
+      </w:r>
+      <w:r>
+        <w:t xml:space="preserve"> </w:t>
+      </w:r>
+      <w:r>
+        <w:rPr>
+          <w:rFonts w:hint="eastAsia"/>
+        </w:rPr>
+        <w:t xml:space="preserve">그 때 </w:t>
+      </w:r>
+      <w:r>
+        <w:t xml:space="preserve">‘!’ </w:t>
+      </w:r>
+      <w:proofErr w:type="spellStart"/>
+      <w:r>
+        <w:rPr>
+          <w:rFonts w:hint="eastAsia"/>
+        </w:rPr>
+        <w:t>를</w:t>
+      </w:r>
+      <w:proofErr w:type="spellEnd"/>
+      <w:r>
+        <w:rPr>
+          <w:rFonts w:hint="eastAsia"/>
+        </w:rPr>
+        <w:t xml:space="preserve"> 사용해 </w:t>
+      </w:r>
+      <w:r>
+        <w:t>null</w:t>
+      </w:r>
+      <w:r>
+        <w:rPr>
+          <w:rFonts w:hint="eastAsia"/>
+        </w:rPr>
+        <w:t>값이 아니라고 알려준다.</w:t>
+      </w:r>
+    </w:p>
+    <w:p>
+      <w:r>
+        <w:t>Lazy initialization</w:t>
+      </w:r>
+    </w:p>
+    <w:p>
+      <w:r>
+        <w:t>Widget lifecycle</w:t>
+      </w:r>
+    </w:p>
+    <w:p>
+      <w:proofErr w:type="spellStart"/>
+      <w:r>
+        <w:t>Api</w:t>
+      </w:r>
+      <w:proofErr w:type="spellEnd"/>
+      <w:r>
+        <w:t xml:space="preserve">: </w:t>
+      </w:r>
+      <w:r>
+        <w:rPr>
+          <w:rFonts w:hint="eastAsia"/>
+        </w:rPr>
+        <w:t>일련의 표준화된 명령어나 기능.</w:t>
+      </w:r>
+      <w:r>
+        <w:t xml:space="preserve"> </w:t>
+      </w:r>
+      <w:r>
+        <w:rPr>
+          <w:rFonts w:hint="eastAsia"/>
+        </w:rPr>
+        <w:t xml:space="preserve">매개 </w:t>
+      </w:r>
+      <w:proofErr w:type="spellStart"/>
+      <w:r>
+        <w:rPr>
+          <w:rFonts w:hint="eastAsia"/>
+        </w:rPr>
+        <w:t>역할자</w:t>
+      </w:r>
+      <w:proofErr w:type="spellEnd"/>
+      <w:r>
+        <w:rPr>
+          <w:rFonts w:hint="eastAsia"/>
+        </w:rPr>
+        <w:t>.</w:t>
+      </w:r>
+    </w:p>
+    <w:p>
+      <w:r>
+        <w:lastRenderedPageBreak/>
+        <w:t>Exception handling</w:t>
+      </w:r>
+    </w:p>
+    <w:p>
       <w:pPr>
         <w:rPr>
           <w:rFonts w:hint="eastAsia"/>
         </w:rPr>
       </w:pPr>
-      <w:r>
-        <w:rPr>
-          <w:rFonts w:hint="eastAsia"/>
-        </w:rPr>
-        <w:t>c</w:t>
-      </w:r>
-      <w:r>
-        <w:t>ascade</w:t>
-      </w:r>
-      <w:r>
-        <w:rPr>
-          <w:rFonts w:hint="eastAsia"/>
-        </w:rPr>
-        <w:t>표기법</w:t>
-      </w:r>
-      <w:r>
-        <w:rPr>
-          <w:rFonts w:hint="eastAsia"/>
-        </w:rPr>
-        <w:t xml:space="preserve">: </w:t>
-      </w:r>
-      <w:r>
-        <w:t>..</w:t>
+      <w:proofErr w:type="spellStart"/>
+      <w:r>
+        <w:rPr>
+          <w:rFonts w:hint="eastAsia"/>
+        </w:rPr>
+        <w:t>J</w:t>
+      </w:r>
+      <w:r>
+        <w:t>son</w:t>
+      </w:r>
+      <w:proofErr w:type="spellEnd"/>
+      <w:r>
+        <w:t>(JavaScript Object Notation): key</w:t>
+      </w:r>
+      <w:r>
+        <w:rPr>
+          <w:rFonts w:hint="eastAsia"/>
+        </w:rPr>
+        <w:t xml:space="preserve"> 값과 </w:t>
+      </w:r>
+      <w:r>
+        <w:t>value</w:t>
+      </w:r>
+      <w:r>
+        <w:rPr>
+          <w:rFonts w:hint="eastAsia"/>
+        </w:rPr>
+        <w:t xml:space="preserve">값 </w:t>
+      </w:r>
+      <w:r>
+        <w:t>1</w:t>
+      </w:r>
+      <w:r>
+        <w:rPr>
+          <w:rFonts w:hint="eastAsia"/>
+        </w:rPr>
+        <w:t>대</w:t>
+      </w:r>
+      <w:r>
+        <w:t xml:space="preserve">1 </w:t>
+      </w:r>
+      <w:r>
+        <w:rPr>
+          <w:rFonts w:hint="eastAsia"/>
+        </w:rPr>
+        <w:t>매치.</w:t>
+      </w:r>
+      <w:r>
+        <w:t xml:space="preserve"> vs XML</w:t>
       </w:r>
     </w:p>
     <w:sectPr>

</xml_diff>